<commit_message>
Add new log for readme
</commit_message>
<xml_diff>
--- a/Documentation/Documentation for class/DesignSpecification.docx
+++ b/Documentation/Documentation for class/DesignSpecification.docx
@@ -5,6 +5,40 @@
     <w:p>
       <w:pPr>
         <w:spacing w:line="480" w:lineRule="auto"/>
+        <w:rPr>
+          <w:lang w:val="vi-VN"/>
+        </w:rPr>
+      </w:pPr>
+      <w:r>
+        <w:rPr>
+          <w:lang w:val="vi-VN"/>
+        </w:rPr>
+        <w:t xml:space="preserve">Name: </w:t>
+      </w:r>
+      <w:r>
+        <w:rPr>
+          <w:lang w:val="vi-VN"/>
+        </w:rPr>
+        <w:t xml:space="preserve">Khoa </w:t>
+      </w:r>
+      <w:r>
+        <w:rPr>
+          <w:lang w:val="vi-VN"/>
+        </w:rPr>
+        <w:t>Tran</w:t>
+      </w:r>
+    </w:p>
+    <w:p>
+      <w:pPr>
+        <w:spacing w:line="480" w:lineRule="auto"/>
+        <w:rPr>
+          <w:lang w:val="vi-VN"/>
+        </w:rPr>
+      </w:pPr>
+    </w:p>
+    <w:p>
+      <w:pPr>
+        <w:spacing w:line="480" w:lineRule="auto"/>
         <w:jc w:val="center"/>
         <w:rPr>
           <w:b/>
@@ -200,22 +234,58 @@
         <w:t>that</w:t>
       </w:r>
       <w:r>
-        <w:t xml:space="preserve"> connects with the sensor through wireless technology.</w:t>
-      </w:r>
-      <w:r>
-        <w:t xml:space="preserve"> The app should have a good UI and a mechanism to auto start-up after setting up. The sensor also needs to be low power consumption.</w:t>
-      </w:r>
-      <w:r>
-        <w:t xml:space="preserve"> That is because it will be convenience for the user to not have to replace the battery of the sensor often.</w:t>
-      </w:r>
-      <w:r>
-        <w:t xml:space="preserve"> </w:t>
-      </w:r>
-      <w:r>
-        <w:t>The sponsor also states that the system should emphasize on accuracy, reliability and usability</w:t>
-      </w:r>
-      <w:r>
-        <w:t xml:space="preserve"> in other to compete again other products in the market. This will be achieved through both hardware choices and software design.</w:t>
+        <w:t xml:space="preserve"> connects with the sensor</w:t>
+      </w:r>
+      <w:r>
+        <w:rPr>
+          <w:lang w:val="vi-VN"/>
+        </w:rPr>
+        <w:t>s</w:t>
+      </w:r>
+      <w:r>
+        <w:t xml:space="preserve"> through wireless technology.</w:t>
+      </w:r>
+      <w:r>
+        <w:t xml:space="preserve"> The app should have a good UI and a mechanism to auto start-up after setting up. The sensor</w:t>
+      </w:r>
+      <w:r>
+        <w:rPr>
+          <w:lang w:val="vi-VN"/>
+        </w:rPr>
+        <w:t>s</w:t>
+      </w:r>
+      <w:r>
+        <w:t xml:space="preserve"> also need</w:t>
+      </w:r>
+      <w:r>
+        <w:t xml:space="preserve"> to be low power consumption</w:t>
+      </w:r>
+      <w:r>
+        <w:t xml:space="preserve"> because</w:t>
+      </w:r>
+      <w:r>
+        <w:rPr>
+          <w:lang w:val="vi-VN"/>
+        </w:rPr>
+        <w:t xml:space="preserve"> the sponsor requires the sensor</w:t>
+      </w:r>
+      <w:r>
+        <w:rPr>
+          <w:lang w:val="vi-VN"/>
+        </w:rPr>
+        <w:t>s</w:t>
+      </w:r>
+      <w:r>
+        <w:rPr>
+          <w:lang w:val="vi-VN"/>
+        </w:rPr>
+        <w:t xml:space="preserve"> to be wireless and power can only be drawn from a small battery</w:t>
+      </w:r>
+      <w:r>
+        <w:t>.</w:t>
+      </w:r>
+      <w:r>
+        <w:t xml:space="preserve"> The sponsor also states that the system should emphasize on accuracy, reliability and usability in other to compete again other products in the market. This will be achieved through both hardware choices and software design.</w:t>
       </w:r>
     </w:p>
     <w:p>
@@ -255,7 +325,6 @@
         <w:ind w:left="426"/>
       </w:pPr>
       <w:r>
-        <w:lastRenderedPageBreak/>
         <w:t xml:space="preserve">User Action: </w:t>
       </w:r>
     </w:p>
@@ -431,7 +500,23 @@
         <w:t>A</w:t>
       </w:r>
       <w:r>
-        <w:t xml:space="preserve"> SimpleLink Wifi CC3220SF Wireless Microcontroller Lau</w:t>
+        <w:t xml:space="preserve"> </w:t>
+      </w:r>
+      <w:proofErr w:type="spellStart"/>
+      <w:r>
+        <w:t>SimpleLink</w:t>
+      </w:r>
+      <w:proofErr w:type="spellEnd"/>
+      <w:r>
+        <w:t xml:space="preserve"> </w:t>
+      </w:r>
+      <w:proofErr w:type="spellStart"/>
+      <w:r>
+        <w:t>Wifi</w:t>
+      </w:r>
+      <w:proofErr w:type="spellEnd"/>
+      <w:r>
+        <w:t xml:space="preserve"> CC3220SF Wireless Microcontroller Lau</w:t>
       </w:r>
       <w:r>
         <w:t>n</w:t>
@@ -508,6 +593,7 @@
         <w:ind w:left="426"/>
       </w:pPr>
       <w:r>
+        <w:lastRenderedPageBreak/>
         <w:tab/>
       </w:r>
       <w:r>
@@ -523,6 +609,9 @@
         <w:t>instead of hybrid</w:t>
       </w:r>
       <w:r>
+        <w:t xml:space="preserve"> </w:t>
+      </w:r>
+      <w:r>
         <w:t>(progressive web app)</w:t>
       </w:r>
       <w:r>
@@ -550,11 +639,7 @@
         <w:t>.</w:t>
       </w:r>
       <w:r>
-        <w:t xml:space="preserve">  Since cars might </w:t>
-      </w:r>
-      <w:r>
-        <w:lastRenderedPageBreak/>
-        <w:t>travel at high speed</w:t>
+        <w:t xml:space="preserve">  Since cars might travel at high speed</w:t>
       </w:r>
       <w:r>
         <w:t xml:space="preserve">, it is important that </w:t>
@@ -759,7 +844,6 @@
         <w:rPr>
           <w:b/>
         </w:rPr>
-        <w:lastRenderedPageBreak/>
         <w:t xml:space="preserve">     </w:t>
       </w:r>
       <w:r>
@@ -775,6 +859,169 @@
         <w:spacing w:line="480" w:lineRule="auto"/>
         <w:ind w:left="426"/>
       </w:pPr>
+      <w:r>
+        <w:rPr>
+          <w:noProof/>
+        </w:rPr>
+        <mc:AlternateContent>
+          <mc:Choice Requires="wps">
+            <w:drawing>
+              <wp:anchor distT="0" distB="0" distL="114300" distR="114300" simplePos="0" relativeHeight="251662336" behindDoc="0" locked="0" layoutInCell="1" allowOverlap="1" wp14:anchorId="327D2022" wp14:editId="1C9CB98A">
+                <wp:simplePos x="0" y="0"/>
+                <wp:positionH relativeFrom="margin">
+                  <wp:posOffset>3336290</wp:posOffset>
+                </wp:positionH>
+                <wp:positionV relativeFrom="paragraph">
+                  <wp:posOffset>309880</wp:posOffset>
+                </wp:positionV>
+                <wp:extent cx="976630" cy="1828800"/>
+                <wp:effectExtent l="0" t="0" r="1270" b="3810"/>
+                <wp:wrapSquare wrapText="bothSides"/>
+                <wp:docPr id="9" name="Text Box 9"/>
+                <wp:cNvGraphicFramePr/>
+                <a:graphic xmlns:a="http://schemas.openxmlformats.org/drawingml/2006/main">
+                  <a:graphicData uri="http://schemas.microsoft.com/office/word/2010/wordprocessingShape">
+                    <wps:wsp>
+                      <wps:cNvSpPr txBox="1"/>
+                      <wps:spPr>
+                        <a:xfrm>
+                          <a:off x="0" y="0"/>
+                          <a:ext cx="976630" cy="1828800"/>
+                        </a:xfrm>
+                        <a:prstGeom prst="rect">
+                          <a:avLst/>
+                        </a:prstGeom>
+                        <a:noFill/>
+                        <a:ln>
+                          <a:noFill/>
+                        </a:ln>
+                      </wps:spPr>
+                      <wps:style>
+                        <a:lnRef idx="2">
+                          <a:schemeClr val="dk1"/>
+                        </a:lnRef>
+                        <a:fillRef idx="1">
+                          <a:schemeClr val="lt1"/>
+                        </a:fillRef>
+                        <a:effectRef idx="0">
+                          <a:schemeClr val="dk1"/>
+                        </a:effectRef>
+                        <a:fontRef idx="minor">
+                          <a:schemeClr val="dk1"/>
+                        </a:fontRef>
+                      </wps:style>
+                      <wps:txbx>
+                        <w:txbxContent>
+                          <w:p>
+                            <w:pPr>
+                              <w:pStyle w:val="ListParagraph"/>
+                              <w:spacing w:line="480" w:lineRule="auto"/>
+                              <w:ind w:left="426"/>
+                              <w:jc w:val="both"/>
+                              <w:rPr>
+                                <w:noProof/>
+                                <w:color w:val="000000" w:themeColor="text1"/>
+                                <w14:shadow w14:blurRad="38100" w14:dist="19050" w14:dir="2700000" w14:sx="100000" w14:sy="100000" w14:kx="0" w14:ky="0" w14:algn="tl">
+                                  <w14:schemeClr w14:val="dk1">
+                                    <w14:alpha w14:val="60000"/>
+                                  </w14:schemeClr>
+                                </w14:shadow>
+                                <w14:textOutline w14:w="0" w14:cap="flat" w14:cmpd="sng" w14:algn="ctr">
+                                  <w14:noFill/>
+                                  <w14:prstDash w14:val="solid"/>
+                                  <w14:round/>
+                                </w14:textOutline>
+                              </w:rPr>
+                            </w:pPr>
+                            <w:r>
+                              <w:rPr>
+                                <w:color w:val="000000" w:themeColor="text1"/>
+                                <w14:shadow w14:blurRad="38100" w14:dist="19050" w14:dir="2700000" w14:sx="100000" w14:sy="100000" w14:kx="0" w14:ky="0" w14:algn="tl">
+                                  <w14:schemeClr w14:val="dk1">
+                                    <w14:alpha w14:val="60000"/>
+                                  </w14:schemeClr>
+                                </w14:shadow>
+                                <w14:textOutline w14:w="0" w14:cap="flat" w14:cmpd="sng" w14:algn="ctr">
+                                  <w14:noFill/>
+                                  <w14:prstDash w14:val="solid"/>
+                                  <w14:round/>
+                                </w14:textOutline>
+                              </w:rPr>
+                              <w:t>The sensor</w:t>
+                            </w:r>
+                          </w:p>
+                        </w:txbxContent>
+                      </wps:txbx>
+                      <wps:bodyPr rot="0" spcFirstLastPara="0" vertOverflow="overflow" horzOverflow="overflow" vert="horz" wrap="square" lIns="0" tIns="0" rIns="0" bIns="0" numCol="1" spcCol="0" rtlCol="0" fromWordArt="0" anchor="ctr" anchorCtr="0" forceAA="0" compatLnSpc="1">
+                        <a:prstTxWarp prst="textNoShape">
+                          <a:avLst/>
+                        </a:prstTxWarp>
+                        <a:spAutoFit/>
+                      </wps:bodyPr>
+                    </wps:wsp>
+                  </a:graphicData>
+                </a:graphic>
+                <wp14:sizeRelH relativeFrom="margin">
+                  <wp14:pctWidth>0</wp14:pctWidth>
+                </wp14:sizeRelH>
+              </wp:anchor>
+            </w:drawing>
+          </mc:Choice>
+          <mc:Fallback>
+            <w:pict>
+              <v:shapetype w14:anchorId="327D2022" id="_x0000_t202" coordsize="21600,21600" o:spt="202" path="m,l,21600r21600,l21600,xe">
+                <v:stroke joinstyle="miter"/>
+                <v:path gradientshapeok="t" o:connecttype="rect"/>
+              </v:shapetype>
+              <v:shape id="Text Box 9" o:spid="_x0000_s1026" type="#_x0000_t202" style="position:absolute;left:0;text-align:left;margin-left:262.7pt;margin-top:24.4pt;width:76.9pt;height:2in;z-index:251662336;visibility:visible;mso-wrap-style:square;mso-width-percent:0;mso-wrap-distance-left:9pt;mso-wrap-distance-top:0;mso-wrap-distance-right:9pt;mso-wrap-distance-bottom:0;mso-position-horizontal:absolute;mso-position-horizontal-relative:margin;mso-position-vertical:absolute;mso-position-vertical-relative:text;mso-width-percent:0;mso-width-relative:margin;v-text-anchor:middle" o:gfxdata="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" filled="f" stroked="f" strokeweight="1pt">
+                <v:textbox style="mso-fit-shape-to-text:t" inset="0,0,0,0">
+                  <w:txbxContent>
+                    <w:p>
+                      <w:pPr>
+                        <w:pStyle w:val="ListParagraph"/>
+                        <w:spacing w:line="480" w:lineRule="auto"/>
+                        <w:ind w:left="426"/>
+                        <w:jc w:val="both"/>
+                        <w:rPr>
+                          <w:noProof/>
+                          <w:color w:val="000000" w:themeColor="text1"/>
+                          <w14:shadow w14:blurRad="38100" w14:dist="19050" w14:dir="2700000" w14:sx="100000" w14:sy="100000" w14:kx="0" w14:ky="0" w14:algn="tl">
+                            <w14:schemeClr w14:val="dk1">
+                              <w14:alpha w14:val="60000"/>
+                            </w14:schemeClr>
+                          </w14:shadow>
+                          <w14:textOutline w14:w="0" w14:cap="flat" w14:cmpd="sng" w14:algn="ctr">
+                            <w14:noFill/>
+                            <w14:prstDash w14:val="solid"/>
+                            <w14:round/>
+                          </w14:textOutline>
+                        </w:rPr>
+                      </w:pPr>
+                      <w:r>
+                        <w:rPr>
+                          <w:color w:val="000000" w:themeColor="text1"/>
+                          <w14:shadow w14:blurRad="38100" w14:dist="19050" w14:dir="2700000" w14:sx="100000" w14:sy="100000" w14:kx="0" w14:ky="0" w14:algn="tl">
+                            <w14:schemeClr w14:val="dk1">
+                              <w14:alpha w14:val="60000"/>
+                            </w14:schemeClr>
+                          </w14:shadow>
+                          <w14:textOutline w14:w="0" w14:cap="flat" w14:cmpd="sng" w14:algn="ctr">
+                            <w14:noFill/>
+                            <w14:prstDash w14:val="solid"/>
+                            <w14:round/>
+                          </w14:textOutline>
+                        </w:rPr>
+                        <w:t>The sensor</w:t>
+                      </w:r>
+                    </w:p>
+                  </w:txbxContent>
+                </v:textbox>
+                <w10:wrap type="square" anchorx="margin"/>
+              </v:shape>
+            </w:pict>
+          </mc:Fallback>
+        </mc:AlternateContent>
+      </w:r>
       <w:r>
         <w:rPr>
           <w:noProof/>
@@ -967,8 +1214,8 @@
           </mc:Choice>
           <mc:Fallback>
             <w:pict>
-              <v:group w14:anchorId="27062C45" id="Group 4" o:spid="_x0000_s1026" style="width:231.3pt;height:54.4pt;mso-position-horizontal-relative:char;mso-position-vertical-relative:line" coordorigin="" coordsize="29377,6906" o:gfxdata="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">
-                <v:roundrect id="Rounded Rectangle 3" o:spid="_x0000_s1027" style="position:absolute;width:29377;height:6906;visibility:visible;mso-wrap-style:square;v-text-anchor:middle" arcsize="10923f" o:gfxdata="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" fillcolor="white [3201]" strokecolor="#70ad47 [3209]" strokeweight="1pt">
+              <v:group w14:anchorId="27062C45" id="Group 4" o:spid="_x0000_s1027" style="width:231.3pt;height:54.4pt;mso-position-horizontal-relative:char;mso-position-vertical-relative:line" coordorigin="" coordsize="29377,6906" o:gfxdata="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">
+                <v:roundrect id="Rounded Rectangle 3" o:spid="_x0000_s1028" style="position:absolute;width:29377;height:6906;visibility:visible;mso-wrap-style:square;v-text-anchor:middle" arcsize="10923f" o:gfxdata="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" fillcolor="white [3201]" strokecolor="#70ad47 [3209]" strokeweight="1pt">
                   <v:stroke joinstyle="miter"/>
                   <v:textbox>
                     <w:txbxContent>
@@ -976,7 +1223,7 @@
                     </w:txbxContent>
                   </v:textbox>
                 </v:roundrect>
-                <v:rect id="Rectangle 2" o:spid="_x0000_s1028" style="position:absolute;left:3598;top:1846;width:23347;height:3502;visibility:visible;mso-wrap-style:square;v-text-anchor:middle" o:gfxdata="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" fillcolor="white [3201]" strokecolor="#70ad47 [3209]" strokeweight="1pt">
+                <v:rect id="Rectangle 2" o:spid="_x0000_s1029" style="position:absolute;left:3598;top:1846;width:23347;height:3502;visibility:visible;mso-wrap-style:square;v-text-anchor:middle" o:gfxdata="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" fillcolor="white [3201]" strokecolor="#70ad47 [3209]" strokeweight="1pt">
                   <v:textbox>
                     <w:txbxContent>
                       <w:p>
@@ -1005,7 +1252,7 @@
         </mc:AlternateContent>
       </w:r>
       <w:r>
-        <w:t xml:space="preserve">   The sensor</w:t>
+        <w:t xml:space="preserve">   </w:t>
       </w:r>
     </w:p>
     <w:p>
@@ -1081,12 +1328,11 @@
                             <w:pPr>
                               <w:jc w:val="center"/>
                             </w:pPr>
+                            <w:proofErr w:type="spellStart"/>
                             <w:r>
-                              <w:t>Sensor</w:t>
+                              <w:t>SensorProcess</w:t>
                             </w:r>
-                            <w:r>
-                              <w:t>Process</w:t>
-                            </w:r>
+                            <w:proofErr w:type="spellEnd"/>
                             <w:r>
                               <w:t xml:space="preserve"> Class</w:t>
                             </w:r>
@@ -1120,7 +1366,7 @@
           </mc:Choice>
           <mc:Fallback>
             <w:pict>
-              <v:roundrect w14:anchorId="54350D93" id="Rounded Rectangle 1" o:spid="_x0000_s1029" style="position:absolute;left:0;text-align:left;margin-left:306.4pt;margin-top:13.3pt;width:101.1pt;height:66.2pt;z-index:251661312;visibility:visible;mso-wrap-style:square;mso-width-percent:0;mso-wrap-distance-left:9pt;mso-wrap-distance-top:0;mso-wrap-distance-right:9pt;mso-wrap-distance-bottom:0;mso-position-horizontal:absolute;mso-position-horizontal-relative:text;mso-position-vertical:absolute;mso-position-vertical-relative:text;mso-width-percent:0;mso-width-relative:margin;v-text-anchor:middle" arcsize="10923f" o:gfxdata="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" fillcolor="white [3201]" strokecolor="#70ad47 [3209]" strokeweight="1pt">
+              <v:roundrect w14:anchorId="54350D93" id="Rounded Rectangle 1" o:spid="_x0000_s1030" style="position:absolute;left:0;text-align:left;margin-left:306.4pt;margin-top:13.3pt;width:101.1pt;height:66.2pt;z-index:251661312;visibility:visible;mso-wrap-style:square;mso-width-percent:0;mso-wrap-distance-left:9pt;mso-wrap-distance-top:0;mso-wrap-distance-right:9pt;mso-wrap-distance-bottom:0;mso-position-horizontal:absolute;mso-position-horizontal-relative:text;mso-position-vertical:absolute;mso-position-vertical-relative:text;mso-width-percent:0;mso-width-relative:margin;v-text-anchor:middle" arcsize="10923f" o:gfxdata="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" fillcolor="white [3201]" strokecolor="#70ad47 [3209]" strokeweight="1pt">
                 <v:stroke joinstyle="miter"/>
                 <v:textbox>
                   <w:txbxContent>
@@ -1128,12 +1374,11 @@
                       <w:pPr>
                         <w:jc w:val="center"/>
                       </w:pPr>
+                      <w:proofErr w:type="spellStart"/>
                       <w:r>
-                        <w:t>Sensor</w:t>
+                        <w:t>SensorProcess</w:t>
                       </w:r>
-                      <w:r>
-                        <w:t>Process</w:t>
-                      </w:r>
+                      <w:proofErr w:type="spellEnd"/>
                       <w:r>
                         <w:t xml:space="preserve"> Class</w:t>
                       </w:r>
@@ -1249,11 +1494,16 @@
                               <w:pPr>
                                 <w:jc w:val="center"/>
                               </w:pPr>
+                              <w:proofErr w:type="spellStart"/>
                               <w:r>
                                 <w:t>S</w:t>
                               </w:r>
                               <w:r>
-                                <w:t xml:space="preserve">ensorReceiverService </w:t>
+                                <w:t>ensorReceiverService</w:t>
+                              </w:r>
+                              <w:proofErr w:type="spellEnd"/>
+                              <w:r>
+                                <w:t xml:space="preserve"> </w:t>
                               </w:r>
                               <w:r>
                                 <w:t>Class</w:t>
@@ -1342,8 +1592,8 @@
           </mc:Choice>
           <mc:Fallback>
             <w:pict>
-              <v:group w14:anchorId="65E06231" id="Group 5" o:spid="_x0000_s1030" style="width:422.05pt;height:88.85pt;mso-position-horizontal-relative:char;mso-position-vertical-relative:line" coordorigin=",1967" coordsize="52887,11410" o:gfxdata="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">
-                <v:roundrect id="Rounded Rectangle 6" o:spid="_x0000_s1031" style="position:absolute;top:1967;width:52887;height:11410;visibility:visible;mso-wrap-style:square;v-text-anchor:middle" arcsize="10923f" o:gfxdata="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" fillcolor="white [3201]" strokecolor="#70ad47 [3209]" strokeweight="1pt">
+              <v:group w14:anchorId="65E06231" id="Group 5" o:spid="_x0000_s1031" style="width:422.05pt;height:88.85pt;mso-position-horizontal-relative:char;mso-position-vertical-relative:line" coordorigin=",1967" coordsize="52887,11410" o:gfxdata="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">
+                <v:roundrect id="Rounded Rectangle 6" o:spid="_x0000_s1032" style="position:absolute;top:1967;width:52887;height:11410;visibility:visible;mso-wrap-style:square;v-text-anchor:middle" arcsize="10923f" o:gfxdata="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" fillcolor="white [3201]" strokecolor="#70ad47 [3209]" strokeweight="1pt">
                   <v:stroke joinstyle="miter"/>
                   <v:textbox>
                     <w:txbxContent>
@@ -1351,7 +1601,7 @@
                     </w:txbxContent>
                   </v:textbox>
                 </v:roundrect>
-                <v:roundrect id="Rounded Rectangle 7" o:spid="_x0000_s1032" style="position:absolute;left:3112;top:3500;width:11284;height:8500;visibility:visible;mso-wrap-style:square;v-text-anchor:middle" arcsize="10923f" o:gfxdata="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" fillcolor="white [3201]" strokecolor="#70ad47 [3209]" strokeweight="1pt">
+                <v:roundrect id="Rounded Rectangle 7" o:spid="_x0000_s1033" style="position:absolute;left:3112;top:3500;width:11284;height:8500;visibility:visible;mso-wrap-style:square;v-text-anchor:middle" arcsize="10923f" o:gfxdata="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" fillcolor="white [3201]" strokecolor="#70ad47 [3209]" strokeweight="1pt">
                   <v:stroke joinstyle="miter"/>
                   <v:textbox>
                     <w:txbxContent>
@@ -1359,11 +1609,16 @@
                         <w:pPr>
                           <w:jc w:val="center"/>
                         </w:pPr>
+                        <w:proofErr w:type="spellStart"/>
                         <w:r>
                           <w:t>S</w:t>
                         </w:r>
                         <w:r>
-                          <w:t xml:space="preserve">ensorReceiverService </w:t>
+                          <w:t>ensorReceiverService</w:t>
+                        </w:r>
+                        <w:proofErr w:type="spellEnd"/>
+                        <w:r>
+                          <w:t xml:space="preserve"> </w:t>
                         </w:r>
                         <w:r>
                           <w:t>Class</w:t>
@@ -1382,7 +1637,7 @@
                     </w:txbxContent>
                   </v:textbox>
                 </v:roundrect>
-                <v:roundrect id="Rounded Rectangle 8" o:spid="_x0000_s1033" style="position:absolute;left:17067;top:2820;width:15761;height:9475;visibility:visible;mso-wrap-style:square;v-text-anchor:middle" arcsize="10923f" o:gfxdata="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" fillcolor="white [3201]" strokecolor="#70ad47 [3209]" strokeweight="1pt">
+                <v:roundrect id="Rounded Rectangle 8" o:spid="_x0000_s1034" style="position:absolute;left:17067;top:2820;width:15761;height:9475;visibility:visible;mso-wrap-style:square;v-text-anchor:middle" arcsize="10923f" o:gfxdata="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" fillcolor="white [3201]" strokecolor="#70ad47 [3209]" strokeweight="1pt">
                   <v:stroke joinstyle="miter"/>
                   <v:textbox>
                     <w:txbxContent>
@@ -1415,8 +1670,20 @@
         </mc:AlternateContent>
       </w:r>
       <w:r>
-        <w:t xml:space="preserve">  The mobile application</w:t>
-      </w:r>
+        <w:t xml:space="preserve">  </w:t>
+      </w:r>
+      <w:bookmarkStart w:id="0" w:name="_GoBack"/>
+      <w:r>
+        <w:t>The mobile application</w:t>
+      </w:r>
+    </w:p>
+    <w:bookmarkEnd w:id="0"/>
+    <w:p>
+      <w:pPr>
+        <w:pStyle w:val="ListParagraph"/>
+        <w:spacing w:line="480" w:lineRule="auto"/>
+        <w:ind w:left="426"/>
+      </w:pPr>
     </w:p>
     <w:p>
       <w:pPr>
@@ -1443,11 +1710,16 @@
       </w:pPr>
       <w:r>
         <w:tab/>
-        <w:t xml:space="preserve"> The Sensor</w:t>
+        <w:t xml:space="preserve"> The </w:t>
+      </w:r>
+      <w:proofErr w:type="spellStart"/>
+      <w:r>
+        <w:t>Sensor</w:t>
       </w:r>
       <w:r>
         <w:t>ReceiverService</w:t>
       </w:r>
+      <w:proofErr w:type="spellEnd"/>
       <w:r>
         <w:t xml:space="preserve"> Class </w:t>
       </w:r>
@@ -1473,7 +1745,21 @@
         <w:t xml:space="preserve">app is in the background. </w:t>
       </w:r>
       <w:r>
-        <w:t>This Service is responsible for receiving data from the sensor, send it back to the main thread for further processing.</w:t>
+        <w:t>This Service is responsible for receiving data from the sensor, send it</w:t>
+      </w:r>
+      <w:r>
+        <w:t xml:space="preserve"> to the </w:t>
+      </w:r>
+      <w:proofErr w:type="spellStart"/>
+      <w:r>
+        <w:t>SensorProcess</w:t>
+      </w:r>
+      <w:proofErr w:type="spellEnd"/>
+      <w:r>
+        <w:t xml:space="preserve"> class</w:t>
+      </w:r>
+      <w:r>
+        <w:t>.</w:t>
       </w:r>
     </w:p>
     <w:p>
@@ -1484,7 +1770,21 @@
       </w:pPr>
       <w:r>
         <w:tab/>
-        <w:t>The SensorProcess class would receive the data when the data is passed back to the main thread. It is responsible for further processing of the sensor data and alerting the user through sound.</w:t>
+        <w:t xml:space="preserve">The </w:t>
+      </w:r>
+      <w:proofErr w:type="spellStart"/>
+      <w:r>
+        <w:t>SensorProcess</w:t>
+      </w:r>
+      <w:proofErr w:type="spellEnd"/>
+      <w:r>
+        <w:t xml:space="preserve"> class would receive the data</w:t>
+      </w:r>
+      <w:r>
+        <w:t xml:space="preserve"> and</w:t>
+      </w:r>
+      <w:r>
+        <w:t xml:space="preserve"> is responsible for further processing of the sensor data and alerting the user through sound.</w:t>
       </w:r>
     </w:p>
     <w:p>
@@ -1494,7 +1794,16 @@
         <w:ind w:left="426" w:firstLine="294"/>
       </w:pPr>
       <w:r>
-        <w:t xml:space="preserve">The ViewController and other </w:t>
+        <w:lastRenderedPageBreak/>
+        <w:t xml:space="preserve">The </w:t>
+      </w:r>
+      <w:proofErr w:type="spellStart"/>
+      <w:r>
+        <w:t>ViewController</w:t>
+      </w:r>
+      <w:proofErr w:type="spellEnd"/>
+      <w:r>
+        <w:t xml:space="preserve"> and other </w:t>
       </w:r>
       <w:r>
         <w:t>file are responsible for the basic configuration of an Android app, user interface and initialization of other class.</w:t>
@@ -1659,7 +1968,15 @@
         <w:spacing w:line="480" w:lineRule="auto"/>
       </w:pPr>
       <w:r>
-        <w:t>When the set up connection button is clicked, The app will allow the user to set up the connection with the sensors (how this is implemented is currently undecided).</w:t>
+        <w:t xml:space="preserve">When the </w:t>
+      </w:r>
+      <w:proofErr w:type="gramStart"/>
+      <w:r>
+        <w:t>set up</w:t>
+      </w:r>
+      <w:proofErr w:type="gramEnd"/>
+      <w:r>
+        <w:t xml:space="preserve"> connection button is clicked, The app will allow the user to set up the connection with the sensors (how this is implemented is currently undecided).</w:t>
       </w:r>
     </w:p>
     <w:p>
@@ -1732,6 +2049,7 @@
         <w:rPr>
           <w:b/>
         </w:rPr>
+        <w:lastRenderedPageBreak/>
         <w:t>Project timeline</w:t>
       </w:r>
     </w:p>
@@ -1789,7 +2107,6 @@
         <w:ind w:left="426"/>
       </w:pPr>
       <w:r>
-        <w:lastRenderedPageBreak/>
         <w:t>Oct 14</w:t>
       </w:r>
     </w:p>
@@ -2000,8 +2317,6 @@
       <w:r>
         <w:t>’</w:t>
       </w:r>
-      <w:bookmarkStart w:id="0" w:name="_GoBack"/>
-      <w:bookmarkEnd w:id="0"/>
       <w:r>
         <w:t xml:space="preserve"> website while looking for industrial sensor and also referencing some of the knowledge in programming sensor</w:t>
       </w:r>
@@ -2038,6 +2353,7 @@
         <w:spacing w:line="480" w:lineRule="auto"/>
       </w:pPr>
       <w:r>
+        <w:lastRenderedPageBreak/>
         <w:t>Referencing S</w:t>
       </w:r>
       <w:r>
@@ -2842,6 +3158,33 @@
     <w:semiHidden/>
     <w:rsid w:val="00C34099"/>
   </w:style>
+  <w:style w:type="paragraph" w:styleId="BalloonText">
+    <w:name w:val="Balloon Text"/>
+    <w:basedOn w:val="Normal"/>
+    <w:link w:val="BalloonTextChar"/>
+    <w:uiPriority w:val="99"/>
+    <w:semiHidden/>
+    <w:unhideWhenUsed/>
+    <w:rsid w:val="00AE5969"/>
+    <w:rPr>
+      <w:rFonts w:ascii="Times New Roman" w:hAnsi="Times New Roman" w:cs="Times New Roman"/>
+      <w:sz w:val="18"/>
+      <w:szCs w:val="18"/>
+    </w:rPr>
+  </w:style>
+  <w:style w:type="character" w:customStyle="1" w:styleId="BalloonTextChar">
+    <w:name w:val="Balloon Text Char"/>
+    <w:basedOn w:val="DefaultParagraphFont"/>
+    <w:link w:val="BalloonText"/>
+    <w:uiPriority w:val="99"/>
+    <w:semiHidden/>
+    <w:rsid w:val="00AE5969"/>
+    <w:rPr>
+      <w:rFonts w:ascii="Times New Roman" w:hAnsi="Times New Roman" w:cs="Times New Roman"/>
+      <w:sz w:val="18"/>
+      <w:szCs w:val="18"/>
+    </w:rPr>
+  </w:style>
 </w:styles>
 </file>
 

</xml_diff>

<commit_message>
Added DetectedObject class and SensorProcessor class   - DetectedObject class is a data structure to store info about 1 detected object. This object should be able to be send through messenger back to the UI thread.   - SensorProcessor class purpose is processing the data received from sensor. Currently, it can process part of first type of TLV, which is the main focus for the MVP.
</commit_message>
<xml_diff>
--- a/Documentation/Documentation for class/DesignSpecification.docx
+++ b/Documentation/Documentation for class/DesignSpecification.docx
@@ -84,7 +84,10 @@
         <w:ind w:left="426" w:firstLine="294"/>
       </w:pPr>
       <w:r>
-        <w:t>Automobiles is a primary mode of transportation in the</w:t>
+        <w:t>Automobile</w:t>
+      </w:r>
+      <w:r>
+        <w:t xml:space="preserve"> is a primary mode of transportation in the</w:t>
       </w:r>
       <w:r>
         <w:t xml:space="preserve"> US. One of the </w:t>
@@ -93,7 +96,22 @@
         <w:t>issues</w:t>
       </w:r>
       <w:r>
-        <w:t xml:space="preserve"> for car drivers is checking for cars approaching from blind spot area. Some modern cars, especially self-driving car, have already fixed this problem by integrating the detection system into the car itself. However, many old models or cheaper models still </w:t>
+        <w:t xml:space="preserve"> for </w:t>
+      </w:r>
+      <w:r>
+        <w:t xml:space="preserve">drivers is checking for </w:t>
+      </w:r>
+      <w:r>
+        <w:t>other vehicles</w:t>
+      </w:r>
+      <w:r>
+        <w:t xml:space="preserve"> approaching from blind spot area. Some modern cars, especially self-driving car</w:t>
+      </w:r>
+      <w:r>
+        <w:t>s</w:t>
+      </w:r>
+      <w:r>
+        <w:t xml:space="preserve">, have already fixed this problem by integrating the detection system into the car itself. However, many old models or cheaper models still </w:t>
       </w:r>
       <w:r>
         <w:t>do not</w:t>
@@ -859,6 +877,170 @@
         <w:spacing w:line="480" w:lineRule="auto"/>
         <w:ind w:left="426"/>
       </w:pPr>
+      <w:r>
+        <w:rPr>
+          <w:noProof/>
+        </w:rPr>
+        <mc:AlternateContent>
+          <mc:Choice Requires="wps">
+            <w:drawing>
+              <wp:anchor distT="0" distB="0" distL="114300" distR="114300" simplePos="0" relativeHeight="251665408" behindDoc="0" locked="0" layoutInCell="1" allowOverlap="1" wp14:anchorId="5A5F5B9B" wp14:editId="6D97E1E2">
+                <wp:simplePos x="0" y="0"/>
+                <wp:positionH relativeFrom="column">
+                  <wp:posOffset>1167319</wp:posOffset>
+                </wp:positionH>
+                <wp:positionV relativeFrom="paragraph">
+                  <wp:posOffset>1459040</wp:posOffset>
+                </wp:positionV>
+                <wp:extent cx="301558" cy="1001949"/>
+                <wp:effectExtent l="0" t="0" r="16510" b="14605"/>
+                <wp:wrapNone/>
+                <wp:docPr id="11" name="Straight Connector 11"/>
+                <wp:cNvGraphicFramePr/>
+                <a:graphic xmlns:a="http://schemas.openxmlformats.org/drawingml/2006/main">
+                  <a:graphicData uri="http://schemas.microsoft.com/office/word/2010/wordprocessingShape">
+                    <wps:wsp>
+                      <wps:cNvCnPr/>
+                      <wps:spPr>
+                        <a:xfrm flipH="1">
+                          <a:off x="0" y="0"/>
+                          <a:ext cx="301558" cy="1001949"/>
+                        </a:xfrm>
+                        <a:prstGeom prst="line">
+                          <a:avLst/>
+                        </a:prstGeom>
+                      </wps:spPr>
+                      <wps:style>
+                        <a:lnRef idx="1">
+                          <a:schemeClr val="accent1"/>
+                        </a:lnRef>
+                        <a:fillRef idx="0">
+                          <a:schemeClr val="accent1"/>
+                        </a:fillRef>
+                        <a:effectRef idx="0">
+                          <a:schemeClr val="accent1"/>
+                        </a:effectRef>
+                        <a:fontRef idx="minor">
+                          <a:schemeClr val="tx1"/>
+                        </a:fontRef>
+                      </wps:style>
+                      <wps:bodyPr/>
+                    </wps:wsp>
+                  </a:graphicData>
+                </a:graphic>
+              </wp:anchor>
+            </w:drawing>
+          </mc:Choice>
+          <mc:Fallback>
+            <w:pict>
+              <v:line w14:anchorId="2806BB59" id="Straight Connector 11" o:spid="_x0000_s1026" style="position:absolute;flip:x;z-index:251665408;visibility:visible;mso-wrap-style:square;mso-wrap-distance-left:9pt;mso-wrap-distance-top:0;mso-wrap-distance-right:9pt;mso-wrap-distance-bottom:0;mso-position-horizontal:absolute;mso-position-horizontal-relative:text;mso-position-vertical:absolute;mso-position-vertical-relative:text" from="91.9pt,114.9pt" to="115.65pt,193.8pt" o:gfxdata="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" strokecolor="#4472c4 [3204]" strokeweight=".5pt">
+                <v:stroke joinstyle="miter"/>
+              </v:line>
+            </w:pict>
+          </mc:Fallback>
+        </mc:AlternateContent>
+      </w:r>
+      <w:r>
+        <w:rPr>
+          <w:noProof/>
+        </w:rPr>
+        <mc:AlternateContent>
+          <mc:Choice Requires="wps">
+            <w:drawing>
+              <wp:anchor distT="0" distB="0" distL="114300" distR="114300" simplePos="0" relativeHeight="251664384" behindDoc="0" locked="0" layoutInCell="1" allowOverlap="1" wp14:anchorId="7EA97B6D" wp14:editId="15A0F069">
+                <wp:simplePos x="0" y="0"/>
+                <wp:positionH relativeFrom="column">
+                  <wp:posOffset>2664204</wp:posOffset>
+                </wp:positionH>
+                <wp:positionV relativeFrom="paragraph">
+                  <wp:posOffset>923722</wp:posOffset>
+                </wp:positionV>
+                <wp:extent cx="1942250" cy="554969"/>
+                <wp:effectExtent l="0" t="0" r="0" b="0"/>
+                <wp:wrapNone/>
+                <wp:docPr id="10" name="Rectangle 10"/>
+                <wp:cNvGraphicFramePr/>
+                <a:graphic xmlns:a="http://schemas.openxmlformats.org/drawingml/2006/main">
+                  <a:graphicData uri="http://schemas.microsoft.com/office/word/2010/wordprocessingShape">
+                    <wps:wsp>
+                      <wps:cNvSpPr/>
+                      <wps:spPr>
+                        <a:xfrm>
+                          <a:off x="0" y="0"/>
+                          <a:ext cx="1942250" cy="554969"/>
+                        </a:xfrm>
+                        <a:prstGeom prst="rect">
+                          <a:avLst/>
+                        </a:prstGeom>
+                      </wps:spPr>
+                      <wps:style>
+                        <a:lnRef idx="2">
+                          <a:schemeClr val="accent6"/>
+                        </a:lnRef>
+                        <a:fillRef idx="1">
+                          <a:schemeClr val="lt1"/>
+                        </a:fillRef>
+                        <a:effectRef idx="0">
+                          <a:schemeClr val="accent6"/>
+                        </a:effectRef>
+                        <a:fontRef idx="minor">
+                          <a:schemeClr val="dk1"/>
+                        </a:fontRef>
+                      </wps:style>
+                      <wps:txbx>
+                        <w:txbxContent>
+                          <w:p>
+                            <w:pPr>
+                              <w:jc w:val="center"/>
+                            </w:pPr>
+                            <w:r>
+                              <w:t>Code for the Sensor Processor</w:t>
+                            </w:r>
+                          </w:p>
+                          <w:p>
+                            <w:pPr>
+                              <w:jc w:val="center"/>
+                            </w:pPr>
+                          </w:p>
+                        </w:txbxContent>
+                      </wps:txbx>
+                      <wps:bodyPr rot="0" spcFirstLastPara="0" vertOverflow="overflow" horzOverflow="overflow" vert="horz" wrap="square" lIns="91440" tIns="45720" rIns="91440" bIns="45720" numCol="1" spcCol="0" rtlCol="0" fromWordArt="0" anchor="ctr" anchorCtr="0" forceAA="0" compatLnSpc="1">
+                        <a:prstTxWarp prst="textNoShape">
+                          <a:avLst/>
+                        </a:prstTxWarp>
+                        <a:noAutofit/>
+                      </wps:bodyPr>
+                    </wps:wsp>
+                  </a:graphicData>
+                </a:graphic>
+              </wp:anchor>
+            </w:drawing>
+          </mc:Choice>
+          <mc:Fallback>
+            <w:pict>
+              <v:rect w14:anchorId="7EA97B6D" id="Rectangle 10" o:spid="_x0000_s1026" style="position:absolute;left:0;text-align:left;margin-left:209.8pt;margin-top:72.75pt;width:152.95pt;height:43.7pt;z-index:251664384;visibility:visible;mso-wrap-style:square;mso-wrap-distance-left:9pt;mso-wrap-distance-top:0;mso-wrap-distance-right:9pt;mso-wrap-distance-bottom:0;mso-position-horizontal:absolute;mso-position-horizontal-relative:text;mso-position-vertical:absolute;mso-position-vertical-relative:text;v-text-anchor:middle" o:gfxdata="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" fillcolor="white [3201]" strokecolor="#70ad47 [3209]" strokeweight="1pt">
+                <v:textbox>
+                  <w:txbxContent>
+                    <w:p>
+                      <w:pPr>
+                        <w:jc w:val="center"/>
+                      </w:pPr>
+                      <w:r>
+                        <w:t>Code for the Sensor Processor</w:t>
+                      </w:r>
+                    </w:p>
+                    <w:p>
+                      <w:pPr>
+                        <w:jc w:val="center"/>
+                      </w:pPr>
+                    </w:p>
+                  </w:txbxContent>
+                </v:textbox>
+              </v:rect>
+            </w:pict>
+          </mc:Fallback>
+        </mc:AlternateContent>
+      </w:r>
       <w:r>
         <w:rPr>
           <w:noProof/>
@@ -973,7 +1155,7 @@
                 <v:stroke joinstyle="miter"/>
                 <v:path gradientshapeok="t" o:connecttype="rect"/>
               </v:shapetype>
-              <v:shape id="Text Box 9" o:spid="_x0000_s1026" type="#_x0000_t202" style="position:absolute;left:0;text-align:left;margin-left:262.7pt;margin-top:24.4pt;width:76.9pt;height:2in;z-index:251662336;visibility:visible;mso-wrap-style:square;mso-width-percent:0;mso-wrap-distance-left:9pt;mso-wrap-distance-top:0;mso-wrap-distance-right:9pt;mso-wrap-distance-bottom:0;mso-position-horizontal:absolute;mso-position-horizontal-relative:margin;mso-position-vertical:absolute;mso-position-vertical-relative:text;mso-width-percent:0;mso-width-relative:margin;v-text-anchor:middle" o:gfxdata="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" filled="f" stroked="f" strokeweight="1pt">
+              <v:shape id="Text Box 9" o:spid="_x0000_s1027" type="#_x0000_t202" style="position:absolute;left:0;text-align:left;margin-left:262.7pt;margin-top:24.4pt;width:76.9pt;height:2in;z-index:251662336;visibility:visible;mso-wrap-style:square;mso-width-percent:0;mso-wrap-distance-left:9pt;mso-wrap-distance-top:0;mso-wrap-distance-right:9pt;mso-wrap-distance-bottom:0;mso-position-horizontal:absolute;mso-position-horizontal-relative:margin;mso-position-vertical:absolute;mso-position-vertical-relative:text;mso-width-percent:0;mso-width-relative:margin;v-text-anchor:middle" o:gfxdata="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" filled="f" stroked="f" strokeweight="1pt">
                 <v:textbox style="mso-fit-shape-to-text:t" inset="0,0,0,0">
                   <w:txbxContent>
                     <w:p>
@@ -1027,80 +1209,11 @@
           <w:noProof/>
         </w:rPr>
         <mc:AlternateContent>
-          <mc:Choice Requires="wps">
-            <w:drawing>
-              <wp:anchor distT="0" distB="0" distL="114300" distR="114300" simplePos="0" relativeHeight="251659264" behindDoc="0" locked="0" layoutInCell="1" allowOverlap="1" wp14:anchorId="0DE0FC0E" wp14:editId="0B3262D5">
-                <wp:simplePos x="0" y="0"/>
-                <wp:positionH relativeFrom="column">
-                  <wp:posOffset>1177047</wp:posOffset>
-                </wp:positionH>
-                <wp:positionV relativeFrom="paragraph">
-                  <wp:posOffset>549978</wp:posOffset>
-                </wp:positionV>
-                <wp:extent cx="165370" cy="894823"/>
-                <wp:effectExtent l="0" t="0" r="12700" b="19685"/>
-                <wp:wrapNone/>
-                <wp:docPr id="12" name="Straight Connector 12"/>
-                <wp:cNvGraphicFramePr/>
-                <a:graphic xmlns:a="http://schemas.openxmlformats.org/drawingml/2006/main">
-                  <a:graphicData uri="http://schemas.microsoft.com/office/word/2010/wordprocessingShape">
-                    <wps:wsp>
-                      <wps:cNvCnPr/>
-                      <wps:spPr>
-                        <a:xfrm flipH="1">
-                          <a:off x="0" y="0"/>
-                          <a:ext cx="165370" cy="894823"/>
-                        </a:xfrm>
-                        <a:prstGeom prst="line">
-                          <a:avLst/>
-                        </a:prstGeom>
-                      </wps:spPr>
-                      <wps:style>
-                        <a:lnRef idx="1">
-                          <a:schemeClr val="dk1"/>
-                        </a:lnRef>
-                        <a:fillRef idx="0">
-                          <a:schemeClr val="dk1"/>
-                        </a:fillRef>
-                        <a:effectRef idx="0">
-                          <a:schemeClr val="dk1"/>
-                        </a:effectRef>
-                        <a:fontRef idx="minor">
-                          <a:schemeClr val="tx1"/>
-                        </a:fontRef>
-                      </wps:style>
-                      <wps:bodyPr/>
-                    </wps:wsp>
-                  </a:graphicData>
-                </a:graphic>
-                <wp14:sizeRelH relativeFrom="margin">
-                  <wp14:pctWidth>0</wp14:pctWidth>
-                </wp14:sizeRelH>
-                <wp14:sizeRelV relativeFrom="margin">
-                  <wp14:pctHeight>0</wp14:pctHeight>
-                </wp14:sizeRelV>
-              </wp:anchor>
-            </w:drawing>
-          </mc:Choice>
-          <mc:Fallback>
-            <w:pict>
-              <v:line w14:anchorId="6B3A80D2" id="Straight Connector 12" o:spid="_x0000_s1026" style="position:absolute;flip:x;z-index:251659264;visibility:visible;mso-wrap-style:square;mso-width-percent:0;mso-height-percent:0;mso-wrap-distance-left:9pt;mso-wrap-distance-top:0;mso-wrap-distance-right:9pt;mso-wrap-distance-bottom:0;mso-position-horizontal:absolute;mso-position-horizontal-relative:text;mso-position-vertical:absolute;mso-position-vertical-relative:text;mso-width-percent:0;mso-height-percent:0;mso-width-relative:margin;mso-height-relative:margin" from="92.7pt,43.3pt" to="105.7pt,113.75pt" o:gfxdata="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" strokecolor="black [3200]" strokeweight=".5pt">
-                <v:stroke joinstyle="miter"/>
-              </v:line>
-            </w:pict>
-          </mc:Fallback>
-        </mc:AlternateContent>
-      </w:r>
-      <w:r>
-        <w:rPr>
-          <w:noProof/>
-        </w:rPr>
-        <mc:AlternateContent>
           <mc:Choice Requires="wpg">
             <w:drawing>
-              <wp:inline distT="0" distB="0" distL="0" distR="0" wp14:anchorId="27062C45" wp14:editId="32DD10F5">
-                <wp:extent cx="2937754" cy="690664"/>
-                <wp:effectExtent l="0" t="0" r="8890" b="8255"/>
+              <wp:inline distT="0" distB="0" distL="0" distR="0" wp14:anchorId="27062C45" wp14:editId="0D5C3BF3">
+                <wp:extent cx="4552545" cy="1001530"/>
+                <wp:effectExtent l="0" t="0" r="6985" b="14605"/>
                 <wp:docPr id="4" name="Group 4"/>
                 <wp:cNvGraphicFramePr/>
                 <a:graphic xmlns:a="http://schemas.openxmlformats.org/drawingml/2006/main">
@@ -1110,9 +1223,9 @@
                       <wpg:grpSpPr>
                         <a:xfrm>
                           <a:off x="0" y="0"/>
-                          <a:ext cx="2937754" cy="690664"/>
-                          <a:chOff x="1" y="0"/>
-                          <a:chExt cx="2937754" cy="690664"/>
+                          <a:ext cx="4552545" cy="1001530"/>
+                          <a:chOff x="1" y="-311284"/>
+                          <a:chExt cx="2937754" cy="1001530"/>
                         </a:xfrm>
                       </wpg:grpSpPr>
                       <wps:wsp>
@@ -1120,8 +1233,8 @@
                         <wps:cNvSpPr/>
                         <wps:spPr>
                           <a:xfrm>
-                            <a:off x="1" y="0"/>
-                            <a:ext cx="2937754" cy="690664"/>
+                            <a:off x="1" y="-311284"/>
+                            <a:ext cx="2937754" cy="1001530"/>
                           </a:xfrm>
                           <a:prstGeom prst="roundRect">
                             <a:avLst/>
@@ -1158,8 +1271,8 @@
                         <wps:cNvSpPr/>
                         <wps:spPr>
                           <a:xfrm>
-                            <a:off x="359895" y="184620"/>
-                            <a:ext cx="2334668" cy="350195"/>
+                            <a:off x="190346" y="-136753"/>
+                            <a:ext cx="1253396" cy="555044"/>
                           </a:xfrm>
                           <a:prstGeom prst="rect">
                             <a:avLst/>
@@ -1189,7 +1302,7 @@
                                 <w:t xml:space="preserve">Code for the </w:t>
                               </w:r>
                               <w:r>
-                                <w:t>Sensor Processor</w:t>
+                                <w:t>WIFI Board</w:t>
                               </w:r>
                             </w:p>
                             <w:p>
@@ -1214,8 +1327,8 @@
           </mc:Choice>
           <mc:Fallback>
             <w:pict>
-              <v:group w14:anchorId="27062C45" id="Group 4" o:spid="_x0000_s1027" style="width:231.3pt;height:54.4pt;mso-position-horizontal-relative:char;mso-position-vertical-relative:line" coordorigin="" coordsize="29377,6906" o:gfxdata="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">
-                <v:roundrect id="Rounded Rectangle 3" o:spid="_x0000_s1028" style="position:absolute;width:29377;height:6906;visibility:visible;mso-wrap-style:square;v-text-anchor:middle" arcsize="10923f" o:gfxdata="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" fillcolor="white [3201]" strokecolor="#70ad47 [3209]" strokeweight="1pt">
+              <v:group w14:anchorId="27062C45" id="Group 4" o:spid="_x0000_s1028" style="width:358.45pt;height:78.85pt;mso-position-horizontal-relative:char;mso-position-vertical-relative:line" coordorigin=",-3112" coordsize="29377,10015" o:gfxdata="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">
+                <v:roundrect id="Rounded Rectangle 3" o:spid="_x0000_s1029" style="position:absolute;top:-3112;width:29377;height:10014;visibility:visible;mso-wrap-style:square;v-text-anchor:middle" arcsize="10923f" o:gfxdata="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" fillcolor="white [3201]" strokecolor="#70ad47 [3209]" strokeweight="1pt">
                   <v:stroke joinstyle="miter"/>
                   <v:textbox>
                     <w:txbxContent>
@@ -1223,7 +1336,7 @@
                     </w:txbxContent>
                   </v:textbox>
                 </v:roundrect>
-                <v:rect id="Rectangle 2" o:spid="_x0000_s1029" style="position:absolute;left:3598;top:1846;width:23347;height:3502;visibility:visible;mso-wrap-style:square;v-text-anchor:middle" o:gfxdata="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" fillcolor="white [3201]" strokecolor="#70ad47 [3209]" strokeweight="1pt">
+                <v:rect id="Rectangle 2" o:spid="_x0000_s1030" style="position:absolute;left:1903;top:-1367;width:12534;height:5549;visibility:visible;mso-wrap-style:square;v-text-anchor:middle" o:gfxdata="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" fillcolor="white [3201]" strokecolor="#70ad47 [3209]" strokeweight="1pt">
                   <v:textbox>
                     <w:txbxContent>
                       <w:p>
@@ -1234,7 +1347,7 @@
                           <w:t xml:space="preserve">Code for the </w:t>
                         </w:r>
                         <w:r>
-                          <w:t>Sensor Processor</w:t>
+                          <w:t>WIFI Board</w:t>
                         </w:r>
                       </w:p>
                       <w:p>
@@ -1266,6 +1379,11 @@
       </w:pPr>
       <w:r>
         <w:tab/>
+      </w:r>
+      <w:r>
+        <w:t xml:space="preserve"> </w:t>
+      </w:r>
+      <w:r>
         <w:t>Wireless communication</w:t>
       </w:r>
     </w:p>
@@ -1332,6 +1450,9 @@
                             <w:r>
                               <w:t>SensorProcess</w:t>
                             </w:r>
+                            <w:r>
+                              <w:t>or</w:t>
+                            </w:r>
                             <w:proofErr w:type="spellEnd"/>
                             <w:r>
                               <w:t xml:space="preserve"> Class</w:t>
@@ -1366,7 +1487,7 @@
           </mc:Choice>
           <mc:Fallback>
             <w:pict>
-              <v:roundrect w14:anchorId="54350D93" id="Rounded Rectangle 1" o:spid="_x0000_s1030" style="position:absolute;left:0;text-align:left;margin-left:306.4pt;margin-top:13.3pt;width:101.1pt;height:66.2pt;z-index:251661312;visibility:visible;mso-wrap-style:square;mso-width-percent:0;mso-wrap-distance-left:9pt;mso-wrap-distance-top:0;mso-wrap-distance-right:9pt;mso-wrap-distance-bottom:0;mso-position-horizontal:absolute;mso-position-horizontal-relative:text;mso-position-vertical:absolute;mso-position-vertical-relative:text;mso-width-percent:0;mso-width-relative:margin;v-text-anchor:middle" arcsize="10923f" o:gfxdata="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" fillcolor="white [3201]" strokecolor="#70ad47 [3209]" strokeweight="1pt">
+              <v:roundrect w14:anchorId="54350D93" id="Rounded Rectangle 1" o:spid="_x0000_s1031" style="position:absolute;left:0;text-align:left;margin-left:306.4pt;margin-top:13.3pt;width:101.1pt;height:66.2pt;z-index:251661312;visibility:visible;mso-wrap-style:square;mso-width-percent:0;mso-wrap-distance-left:9pt;mso-wrap-distance-top:0;mso-wrap-distance-right:9pt;mso-wrap-distance-bottom:0;mso-position-horizontal:absolute;mso-position-horizontal-relative:text;mso-position-vertical:absolute;mso-position-vertical-relative:text;mso-width-percent:0;mso-width-relative:margin;v-text-anchor:middle" arcsize="10923f" o:gfxdata="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" fillcolor="white [3201]" strokecolor="#70ad47 [3209]" strokeweight="1pt">
                 <v:stroke joinstyle="miter"/>
                 <v:textbox>
                   <w:txbxContent>
@@ -1377,6 +1498,9 @@
                       <w:proofErr w:type="spellStart"/>
                       <w:r>
                         <w:t>SensorProcess</w:t>
+                      </w:r>
+                      <w:r>
+                        <w:t>or</w:t>
                       </w:r>
                       <w:proofErr w:type="spellEnd"/>
                       <w:r>
@@ -1592,8 +1716,8 @@
           </mc:Choice>
           <mc:Fallback>
             <w:pict>
-              <v:group w14:anchorId="65E06231" id="Group 5" o:spid="_x0000_s1031" style="width:422.05pt;height:88.85pt;mso-position-horizontal-relative:char;mso-position-vertical-relative:line" coordorigin=",1967" coordsize="52887,11410" o:gfxdata="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">
-                <v:roundrect id="Rounded Rectangle 6" o:spid="_x0000_s1032" style="position:absolute;top:1967;width:52887;height:11410;visibility:visible;mso-wrap-style:square;v-text-anchor:middle" arcsize="10923f" o:gfxdata="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" fillcolor="white [3201]" strokecolor="#70ad47 [3209]" strokeweight="1pt">
+              <v:group w14:anchorId="65E06231" id="Group 5" o:spid="_x0000_s1032" style="width:422.05pt;height:88.85pt;mso-position-horizontal-relative:char;mso-position-vertical-relative:line" coordorigin=",1967" coordsize="52887,11410" o:gfxdata="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">
+                <v:roundrect id="Rounded Rectangle 6" o:spid="_x0000_s1033" style="position:absolute;top:1967;width:52887;height:11410;visibility:visible;mso-wrap-style:square;v-text-anchor:middle" arcsize="10923f" o:gfxdata="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" fillcolor="white [3201]" strokecolor="#70ad47 [3209]" strokeweight="1pt">
                   <v:stroke joinstyle="miter"/>
                   <v:textbox>
                     <w:txbxContent>
@@ -1601,7 +1725,7 @@
                     </w:txbxContent>
                   </v:textbox>
                 </v:roundrect>
-                <v:roundrect id="Rounded Rectangle 7" o:spid="_x0000_s1033" style="position:absolute;left:3112;top:3500;width:11284;height:8500;visibility:visible;mso-wrap-style:square;v-text-anchor:middle" arcsize="10923f" o:gfxdata="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" fillcolor="white [3201]" strokecolor="#70ad47 [3209]" strokeweight="1pt">
+                <v:roundrect id="Rounded Rectangle 7" o:spid="_x0000_s1034" style="position:absolute;left:3112;top:3500;width:11284;height:8500;visibility:visible;mso-wrap-style:square;v-text-anchor:middle" arcsize="10923f" o:gfxdata="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" fillcolor="white [3201]" strokecolor="#70ad47 [3209]" strokeweight="1pt">
                   <v:stroke joinstyle="miter"/>
                   <v:textbox>
                     <w:txbxContent>
@@ -1637,7 +1761,7 @@
                     </w:txbxContent>
                   </v:textbox>
                 </v:roundrect>
-                <v:roundrect id="Rounded Rectangle 8" o:spid="_x0000_s1034" style="position:absolute;left:17067;top:2820;width:15761;height:9475;visibility:visible;mso-wrap-style:square;v-text-anchor:middle" arcsize="10923f" o:gfxdata="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" fillcolor="white [3201]" strokecolor="#70ad47 [3209]" strokeweight="1pt">
+                <v:roundrect id="Rounded Rectangle 8" o:spid="_x0000_s1035" style="position:absolute;left:17067;top:2820;width:15761;height:9475;visibility:visible;mso-wrap-style:square;v-text-anchor:middle" arcsize="10923f" o:gfxdata="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" fillcolor="white [3201]" strokecolor="#70ad47 [3209]" strokeweight="1pt">
                   <v:stroke joinstyle="miter"/>
                   <v:textbox>
                     <w:txbxContent>
@@ -1670,14 +1794,9 @@
         </mc:AlternateContent>
       </w:r>
       <w:r>
-        <w:t xml:space="preserve">  </w:t>
-      </w:r>
-      <w:bookmarkStart w:id="0" w:name="_GoBack"/>
-      <w:r>
-        <w:t>The mobile application</w:t>
-      </w:r>
-    </w:p>
-    <w:bookmarkEnd w:id="0"/>
+        <w:t xml:space="preserve">  The mobile application</w:t>
+      </w:r>
+    </w:p>
     <w:p>
       <w:pPr>
         <w:pStyle w:val="ListParagraph"/>
@@ -1710,6 +1829,35 @@
       </w:pPr>
       <w:r>
         <w:tab/>
+        <w:t xml:space="preserve">The code for the WIFI board is done by </w:t>
+      </w:r>
+      <w:r>
+        <w:t>another student.</w:t>
+      </w:r>
+      <w:r>
+        <w:t xml:space="preserve"> The code for the WIFI board main purpose is to send the data that receives from the sensor </w:t>
+      </w:r>
+      <w:r>
+        <w:t xml:space="preserve">to the mobile app through </w:t>
+      </w:r>
+      <w:proofErr w:type="spellStart"/>
+      <w:r>
+        <w:t>wifi</w:t>
+      </w:r>
+      <w:proofErr w:type="spellEnd"/>
+      <w:r>
+        <w:t>.</w:t>
+      </w:r>
+    </w:p>
+    <w:p>
+      <w:pPr>
+        <w:pStyle w:val="ListParagraph"/>
+        <w:spacing w:line="480" w:lineRule="auto"/>
+        <w:ind w:left="426"/>
+      </w:pPr>
+      <w:r>
+        <w:lastRenderedPageBreak/>
+        <w:tab/>
         <w:t xml:space="preserve"> The </w:t>
       </w:r>
       <w:proofErr w:type="spellStart"/>
@@ -1776,6 +1924,9 @@
       <w:r>
         <w:t>SensorProcess</w:t>
       </w:r>
+      <w:r>
+        <w:t>or</w:t>
+      </w:r>
       <w:proofErr w:type="spellEnd"/>
       <w:r>
         <w:t xml:space="preserve"> class would receive the data</w:t>
@@ -1794,7 +1945,6 @@
         <w:ind w:left="426" w:firstLine="294"/>
       </w:pPr>
       <w:r>
-        <w:lastRenderedPageBreak/>
         <w:t xml:space="preserve">The </w:t>
       </w:r>
       <w:proofErr w:type="spellStart"/>
@@ -1841,18 +1991,14 @@
         <w:spacing w:line="480" w:lineRule="auto"/>
         <w:ind w:left="426"/>
       </w:pPr>
-    </w:p>
-    <w:p>
-      <w:pPr>
-        <w:spacing w:line="480" w:lineRule="auto"/>
-        <w:ind w:left="426"/>
-      </w:pPr>
-    </w:p>
-    <w:p>
-      <w:pPr>
-        <w:spacing w:line="480" w:lineRule="auto"/>
-        <w:ind w:left="426"/>
-      </w:pPr>
+      <w:r>
+        <w:t>The mobile applicat</w:t>
+      </w:r>
+      <w:r>
+        <w:t>ion will be an Android application implemented in Java. The wireless connection will use WIFI UDP protocol, instead of TCP, for faster speed.</w:t>
+      </w:r>
+      <w:bookmarkStart w:id="0" w:name="_GoBack"/>
+      <w:bookmarkEnd w:id="0"/>
     </w:p>
     <w:p>
       <w:pPr>
@@ -2005,6 +2151,7 @@
         <w:ind w:left="426" w:firstLine="294"/>
       </w:pPr>
       <w:r>
+        <w:lastRenderedPageBreak/>
         <w:t xml:space="preserve">There are several tests </w:t>
       </w:r>
       <w:r>
@@ -2049,7 +2196,6 @@
         <w:rPr>
           <w:b/>
         </w:rPr>
-        <w:lastRenderedPageBreak/>
         <w:t>Project timeline</w:t>
       </w:r>
     </w:p>
@@ -2062,7 +2208,10 @@
         <w:t>Sep 21 – Deadline for deciding on the sensor</w:t>
       </w:r>
       <w:r>
-        <w:t xml:space="preserve"> a</w:t>
+        <w:t xml:space="preserve">. </w:t>
+      </w:r>
+      <w:r>
+        <w:t xml:space="preserve"> </w:t>
       </w:r>
     </w:p>
     <w:p>
@@ -2077,7 +2226,16 @@
         <w:t>g</w:t>
       </w:r>
       <w:r>
-        <w:t>etting the sensor and done with the basic UI</w:t>
+        <w:t xml:space="preserve">etting the sensor and </w:t>
+      </w:r>
+      <w:r>
+        <w:t>completing</w:t>
+      </w:r>
+      <w:r>
+        <w:t xml:space="preserve"> the basic UI</w:t>
+      </w:r>
+      <w:r>
+        <w:t xml:space="preserve"> for the mobile app.</w:t>
       </w:r>
     </w:p>
     <w:p>
@@ -2092,13 +2250,16 @@
         <w:t xml:space="preserve"> – </w:t>
       </w:r>
       <w:r>
-        <w:t>Deadline for c</w:t>
-      </w:r>
-      <w:r>
-        <w:t>onnect t</w:t>
-      </w:r>
-      <w:r>
-        <w:t>he sensor and the mobile device through wireless</w:t>
+        <w:t xml:space="preserve">Deadline for </w:t>
+      </w:r>
+      <w:r>
+        <w:t xml:space="preserve">receiving </w:t>
+      </w:r>
+      <w:r>
+        <w:t xml:space="preserve">data over </w:t>
+      </w:r>
+      <w:r>
+        <w:t>WIFI UDP in the mobile app.</w:t>
       </w:r>
     </w:p>
     <w:p>
@@ -2118,6 +2279,9 @@
       <w:r>
         <w:t>Oct 21</w:t>
       </w:r>
+      <w:r>
+        <w:t xml:space="preserve"> – Deadline for processing data from sensor.</w:t>
+      </w:r>
     </w:p>
     <w:p>
       <w:pPr>
@@ -2129,6 +2293,9 @@
       </w:r>
       <w:r>
         <w:t xml:space="preserve"> – Deadline for object detection</w:t>
+      </w:r>
+      <w:r>
+        <w:t>.</w:t>
       </w:r>
     </w:p>
     <w:p>
@@ -2259,6 +2426,7 @@
         <w:spacing w:line="480" w:lineRule="auto"/>
       </w:pPr>
       <w:r>
+        <w:lastRenderedPageBreak/>
         <w:t xml:space="preserve">Referencing </w:t>
       </w:r>
       <w:r>
@@ -2287,7 +2455,13 @@
         <w:t xml:space="preserve">Referencing </w:t>
       </w:r>
       <w:r>
-        <w:t xml:space="preserve">several </w:t>
+        <w:t>several</w:t>
+      </w:r>
+      <w:r>
+        <w:t xml:space="preserve"> existing</w:t>
+      </w:r>
+      <w:r>
+        <w:t xml:space="preserve"> </w:t>
       </w:r>
       <w:r>
         <w:t>Blind Spot Detection System</w:t>
@@ -2296,7 +2470,13 @@
         <w:t>s</w:t>
       </w:r>
       <w:r>
-        <w:t xml:space="preserve"> to survey existing products.</w:t>
+        <w:t xml:space="preserve"> to survey </w:t>
+      </w:r>
+      <w:r>
+        <w:t>the specification of</w:t>
+      </w:r>
+      <w:r>
+        <w:t xml:space="preserve"> products.</w:t>
       </w:r>
     </w:p>
     <w:p>
@@ -2353,7 +2533,6 @@
         <w:spacing w:line="480" w:lineRule="auto"/>
       </w:pPr>
       <w:r>
-        <w:lastRenderedPageBreak/>
         <w:t>Referencing S</w:t>
       </w:r>
       <w:r>

</xml_diff>

<commit_message>
Switched to new UI  - Fixed bug in SensorProcessor  - Completed the Configuration View
</commit_message>
<xml_diff>
--- a/Documentation/Documentation for class/DesignSpecification.docx
+++ b/Documentation/Documentation for class/DesignSpecification.docx
@@ -5,45 +5,13 @@
     <w:p>
       <w:pPr>
         <w:spacing w:line="480" w:lineRule="auto"/>
-        <w:rPr>
-          <w:lang w:val="vi-VN"/>
-        </w:rPr>
-      </w:pPr>
-      <w:r>
-        <w:rPr>
-          <w:lang w:val="vi-VN"/>
-        </w:rPr>
-        <w:t xml:space="preserve">Name: </w:t>
-      </w:r>
-      <w:r>
-        <w:rPr>
-          <w:lang w:val="vi-VN"/>
-        </w:rPr>
-        <w:t xml:space="preserve">Khoa </w:t>
-      </w:r>
-      <w:r>
-        <w:rPr>
-          <w:lang w:val="vi-VN"/>
-        </w:rPr>
-        <w:t>Tran</w:t>
-      </w:r>
-    </w:p>
-    <w:p>
-      <w:pPr>
-        <w:spacing w:line="480" w:lineRule="auto"/>
-        <w:rPr>
-          <w:lang w:val="vi-VN"/>
-        </w:rPr>
-      </w:pPr>
-    </w:p>
-    <w:p>
-      <w:pPr>
-        <w:spacing w:line="480" w:lineRule="auto"/>
         <w:jc w:val="center"/>
         <w:rPr>
           <w:b/>
         </w:rPr>
       </w:pPr>
+      <w:bookmarkStart w:id="0" w:name="_GoBack"/>
+      <w:bookmarkEnd w:id="0"/>
       <w:r>
         <w:rPr>
           <w:b/>
@@ -343,6 +311,7 @@
         <w:ind w:left="426"/>
       </w:pPr>
       <w:r>
+        <w:lastRenderedPageBreak/>
         <w:t xml:space="preserve">User Action: </w:t>
       </w:r>
     </w:p>
@@ -611,53 +580,56 @@
         <w:ind w:left="426"/>
       </w:pPr>
       <w:r>
+        <w:tab/>
+      </w:r>
+      <w:r>
+        <w:t>Na</w:t>
+      </w:r>
+      <w:r>
+        <w:t xml:space="preserve">tive application </w:t>
+      </w:r>
+      <w:r>
+        <w:t xml:space="preserve">is chosen </w:t>
+      </w:r>
+      <w:r>
+        <w:t>instead of hybrid</w:t>
+      </w:r>
+      <w:r>
+        <w:t xml:space="preserve"> </w:t>
+      </w:r>
+      <w:r>
+        <w:t>(progressive web app)</w:t>
+      </w:r>
+      <w:r>
+        <w:t xml:space="preserve"> or web app</w:t>
+      </w:r>
+      <w:r>
+        <w:t xml:space="preserve"> for this system</w:t>
+      </w:r>
+      <w:r>
+        <w:t>. There are two</w:t>
+      </w:r>
+      <w:r>
+        <w:t xml:space="preserve"> reasons for this decision. First, the sponsor requires a real-time reliable system for </w:t>
+      </w:r>
+      <w:r>
+        <w:t>detecting</w:t>
+      </w:r>
+      <w:r>
+        <w:t xml:space="preserve"> </w:t>
+      </w:r>
+      <w:r>
+        <w:t>approaching cars in blind spots</w:t>
+      </w:r>
+      <w:r>
+        <w:t>.</w:t>
+      </w:r>
+      <w:r>
+        <w:t xml:space="preserve">  Since cars might </w:t>
+      </w:r>
+      <w:r>
         <w:lastRenderedPageBreak/>
-        <w:tab/>
-      </w:r>
-      <w:r>
-        <w:t>Na</w:t>
-      </w:r>
-      <w:r>
-        <w:t xml:space="preserve">tive application </w:t>
-      </w:r>
-      <w:r>
-        <w:t xml:space="preserve">is chosen </w:t>
-      </w:r>
-      <w:r>
-        <w:t>instead of hybrid</w:t>
-      </w:r>
-      <w:r>
-        <w:t xml:space="preserve"> </w:t>
-      </w:r>
-      <w:r>
-        <w:t>(progressive web app)</w:t>
-      </w:r>
-      <w:r>
-        <w:t xml:space="preserve"> or web app</w:t>
-      </w:r>
-      <w:r>
-        <w:t xml:space="preserve"> for this system</w:t>
-      </w:r>
-      <w:r>
-        <w:t>. There are two</w:t>
-      </w:r>
-      <w:r>
-        <w:t xml:space="preserve"> reasons for this decision. First, the sponsor requires a real-time reliable system for </w:t>
-      </w:r>
-      <w:r>
-        <w:t>detecting</w:t>
-      </w:r>
-      <w:r>
-        <w:t xml:space="preserve"> </w:t>
-      </w:r>
-      <w:r>
-        <w:t>approaching cars in blind spots</w:t>
-      </w:r>
-      <w:r>
-        <w:t>.</w:t>
-      </w:r>
-      <w:r>
-        <w:t xml:space="preserve">  Since cars might travel at high speed</w:t>
+        <w:t>travel at high speed</w:t>
       </w:r>
       <w:r>
         <w:t xml:space="preserve">, it is important that </w:t>
@@ -862,6 +834,7 @@
         <w:rPr>
           <w:b/>
         </w:rPr>
+        <w:lastRenderedPageBreak/>
         <w:t xml:space="preserve">     </w:t>
       </w:r>
       <w:r>
@@ -1400,16 +1373,16 @@
         <mc:AlternateContent>
           <mc:Choice Requires="wps">
             <w:drawing>
-              <wp:anchor distT="0" distB="0" distL="114300" distR="114300" simplePos="0" relativeHeight="251661312" behindDoc="0" locked="0" layoutInCell="1" allowOverlap="1" wp14:anchorId="54350D93" wp14:editId="6F68E9BA">
+              <wp:anchor distT="0" distB="0" distL="114300" distR="114300" simplePos="0" relativeHeight="251661312" behindDoc="0" locked="0" layoutInCell="1" allowOverlap="1" wp14:anchorId="54350D93" wp14:editId="2FD419C7">
                 <wp:simplePos x="0" y="0"/>
                 <wp:positionH relativeFrom="column">
-                  <wp:posOffset>3891063</wp:posOffset>
+                  <wp:posOffset>3891064</wp:posOffset>
                 </wp:positionH>
                 <wp:positionV relativeFrom="paragraph">
-                  <wp:posOffset>169113</wp:posOffset>
+                  <wp:posOffset>164600</wp:posOffset>
                 </wp:positionV>
-                <wp:extent cx="1284051" cy="840577"/>
-                <wp:effectExtent l="0" t="0" r="11430" b="10795"/>
+                <wp:extent cx="1420238" cy="840577"/>
+                <wp:effectExtent l="0" t="0" r="15240" b="10795"/>
                 <wp:wrapNone/>
                 <wp:docPr id="1" name="Rounded Rectangle 1"/>
                 <wp:cNvGraphicFramePr/>
@@ -1420,7 +1393,7 @@
                       <wps:spPr>
                         <a:xfrm>
                           <a:off x="0" y="0"/>
-                          <a:ext cx="1284051" cy="840577"/>
+                          <a:ext cx="1420238" cy="840577"/>
                         </a:xfrm>
                         <a:prstGeom prst="roundRect">
                           <a:avLst/>
@@ -1487,7 +1460,7 @@
           </mc:Choice>
           <mc:Fallback>
             <w:pict>
-              <v:roundrect w14:anchorId="54350D93" id="Rounded Rectangle 1" o:spid="_x0000_s1031" style="position:absolute;left:0;text-align:left;margin-left:306.4pt;margin-top:13.3pt;width:101.1pt;height:66.2pt;z-index:251661312;visibility:visible;mso-wrap-style:square;mso-width-percent:0;mso-wrap-distance-left:9pt;mso-wrap-distance-top:0;mso-wrap-distance-right:9pt;mso-wrap-distance-bottom:0;mso-position-horizontal:absolute;mso-position-horizontal-relative:text;mso-position-vertical:absolute;mso-position-vertical-relative:text;mso-width-percent:0;mso-width-relative:margin;v-text-anchor:middle" arcsize="10923f" o:gfxdata="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" fillcolor="white [3201]" strokecolor="#70ad47 [3209]" strokeweight="1pt">
+              <v:roundrect w14:anchorId="54350D93" id="Rounded Rectangle 1" o:spid="_x0000_s1031" style="position:absolute;left:0;text-align:left;margin-left:306.4pt;margin-top:12.95pt;width:111.85pt;height:66.2pt;z-index:251661312;visibility:visible;mso-wrap-style:square;mso-width-percent:0;mso-wrap-distance-left:9pt;mso-wrap-distance-top:0;mso-wrap-distance-right:9pt;mso-wrap-distance-bottom:0;mso-position-horizontal:absolute;mso-position-horizontal-relative:text;mso-position-vertical:absolute;mso-position-vertical-relative:text;mso-width-percent:0;mso-width-relative:margin;v-text-anchor:middle" arcsize="10923f" o:gfxdata="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" fillcolor="white [3201]" strokecolor="#70ad47 [3209]" strokeweight="1pt">
                 <v:stroke joinstyle="miter"/>
                 <v:textbox>
                   <w:txbxContent>
@@ -1856,7 +1829,6 @@
         <w:ind w:left="426"/>
       </w:pPr>
       <w:r>
-        <w:lastRenderedPageBreak/>
         <w:tab/>
         <w:t xml:space="preserve"> The </w:t>
       </w:r>
@@ -1917,6 +1889,7 @@
         <w:ind w:left="426"/>
       </w:pPr>
       <w:r>
+        <w:lastRenderedPageBreak/>
         <w:tab/>
         <w:t xml:space="preserve">The </w:t>
       </w:r>
@@ -1997,8 +1970,6 @@
       <w:r>
         <w:t>ion will be an Android application implemented in Java. The wireless connection will use WIFI UDP protocol, instead of TCP, for faster speed.</w:t>
       </w:r>
-      <w:bookmarkStart w:id="0" w:name="_GoBack"/>
-      <w:bookmarkEnd w:id="0"/>
     </w:p>
     <w:p>
       <w:pPr>
@@ -2151,32 +2122,35 @@
         <w:ind w:left="426" w:firstLine="294"/>
       </w:pPr>
       <w:r>
+        <w:t xml:space="preserve">There are several tests </w:t>
+      </w:r>
+      <w:r>
+        <w:t>requires</w:t>
+      </w:r>
+      <w:r>
+        <w:t xml:space="preserve"> for the system. First, the wireless connection needs to be tested to make sure the connection </w:t>
+      </w:r>
+      <w:r>
+        <w:t>has been established</w:t>
+      </w:r>
+      <w:r>
+        <w:t xml:space="preserve"> </w:t>
+      </w:r>
+      <w:r>
+        <w:t>so that</w:t>
+      </w:r>
+      <w:r>
+        <w:t xml:space="preserve"> the device </w:t>
+      </w:r>
+      <w:r>
+        <w:t>can</w:t>
+      </w:r>
+      <w:r>
+        <w:t xml:space="preserve"> connect to the sensor (after first time set up) without any action from user. Second, we </w:t>
+      </w:r>
+      <w:r>
         <w:lastRenderedPageBreak/>
-        <w:t xml:space="preserve">There are several tests </w:t>
-      </w:r>
-      <w:r>
-        <w:t>requires</w:t>
-      </w:r>
-      <w:r>
-        <w:t xml:space="preserve"> for the system. First, the wireless connection needs to be tested to make sure the connection </w:t>
-      </w:r>
-      <w:r>
-        <w:t>has been established</w:t>
-      </w:r>
-      <w:r>
-        <w:t xml:space="preserve"> </w:t>
-      </w:r>
-      <w:r>
-        <w:t>so that</w:t>
-      </w:r>
-      <w:r>
-        <w:t xml:space="preserve"> the device </w:t>
-      </w:r>
-      <w:r>
-        <w:t>can</w:t>
-      </w:r>
-      <w:r>
-        <w:t xml:space="preserve"> connect to the sensor (after first time set up) without any action from user. Second, we need to test the accuracy of the system to see how well it detects. Third, we need to test to see the response time of the system to measure the reliability of the system. </w:t>
+        <w:t xml:space="preserve">need to test the accuracy of the system to see how well it detects. Third, we need to test to see the response time of the system to measure the reliability of the system. </w:t>
       </w:r>
     </w:p>
     <w:p>
@@ -2389,167 +2363,6 @@
       <w:r>
         <w:t xml:space="preserve"> </w:t>
       </w:r>
-    </w:p>
-    <w:p>
-      <w:pPr>
-        <w:pStyle w:val="ListParagraph"/>
-        <w:numPr>
-          <w:ilvl w:val="0"/>
-          <w:numId w:val="1"/>
-        </w:numPr>
-        <w:spacing w:line="480" w:lineRule="auto"/>
-        <w:ind w:left="426" w:hanging="207"/>
-        <w:rPr>
-          <w:b/>
-        </w:rPr>
-      </w:pPr>
-      <w:r>
-        <w:rPr>
-          <w:b/>
-        </w:rPr>
-        <w:t xml:space="preserve">     </w:t>
-      </w:r>
-      <w:r>
-        <w:rPr>
-          <w:b/>
-        </w:rPr>
-        <w:t>Bibliography</w:t>
-      </w:r>
-    </w:p>
-    <w:p>
-      <w:pPr>
-        <w:pStyle w:val="ListParagraph"/>
-        <w:numPr>
-          <w:ilvl w:val="0"/>
-          <w:numId w:val="2"/>
-        </w:numPr>
-        <w:spacing w:line="480" w:lineRule="auto"/>
-      </w:pPr>
-      <w:r>
-        <w:lastRenderedPageBreak/>
-        <w:t xml:space="preserve">Referencing </w:t>
-      </w:r>
-      <w:r>
-        <w:t>several</w:t>
-      </w:r>
-      <w:r>
-        <w:t xml:space="preserve"> online website</w:t>
-      </w:r>
-      <w:r>
-        <w:t>s</w:t>
-      </w:r>
-      <w:r>
-        <w:t xml:space="preserve"> for comparing different type of sensors.</w:t>
-      </w:r>
-    </w:p>
-    <w:p>
-      <w:pPr>
-        <w:pStyle w:val="ListParagraph"/>
-        <w:numPr>
-          <w:ilvl w:val="0"/>
-          <w:numId w:val="2"/>
-        </w:numPr>
-        <w:spacing w:line="480" w:lineRule="auto"/>
-      </w:pPr>
-      <w:r>
-        <w:t xml:space="preserve">Referencing </w:t>
-      </w:r>
-      <w:r>
-        <w:t>several</w:t>
-      </w:r>
-      <w:r>
-        <w:t xml:space="preserve"> existing</w:t>
-      </w:r>
-      <w:r>
-        <w:t xml:space="preserve"> </w:t>
-      </w:r>
-      <w:r>
-        <w:t>Blind Spot Detection System</w:t>
-      </w:r>
-      <w:r>
-        <w:t>s</w:t>
-      </w:r>
-      <w:r>
-        <w:t xml:space="preserve"> to survey </w:t>
-      </w:r>
-      <w:r>
-        <w:t>the specification of</w:t>
-      </w:r>
-      <w:r>
-        <w:t xml:space="preserve"> products.</w:t>
-      </w:r>
-    </w:p>
-    <w:p>
-      <w:pPr>
-        <w:pStyle w:val="ListParagraph"/>
-        <w:numPr>
-          <w:ilvl w:val="0"/>
-          <w:numId w:val="2"/>
-        </w:numPr>
-        <w:spacing w:line="480" w:lineRule="auto"/>
-      </w:pPr>
-      <w:r>
-        <w:t xml:space="preserve">Refencing </w:t>
-      </w:r>
-      <w:r>
-        <w:t>Sensor companies</w:t>
-      </w:r>
-      <w:r>
-        <w:t>’</w:t>
-      </w:r>
-      <w:r>
-        <w:t xml:space="preserve"> website while looking for industrial sensor and also referencing some of the knowledge in programming sensor</w:t>
-      </w:r>
-    </w:p>
-    <w:p>
-      <w:pPr>
-        <w:pStyle w:val="ListParagraph"/>
-        <w:numPr>
-          <w:ilvl w:val="0"/>
-          <w:numId w:val="2"/>
-        </w:numPr>
-        <w:spacing w:line="480" w:lineRule="auto"/>
-      </w:pPr>
-      <w:r>
-        <w:t>R</w:t>
-      </w:r>
-      <w:r>
-        <w:t>eferencing website</w:t>
-      </w:r>
-      <w:r>
-        <w:t>s</w:t>
-      </w:r>
-      <w:r>
-        <w:t xml:space="preserve"> to choose the sensor and reference their documents to program the sensor if needed</w:t>
-      </w:r>
-    </w:p>
-    <w:p>
-      <w:pPr>
-        <w:pStyle w:val="ListParagraph"/>
-        <w:numPr>
-          <w:ilvl w:val="0"/>
-          <w:numId w:val="2"/>
-        </w:numPr>
-        <w:spacing w:line="480" w:lineRule="auto"/>
-      </w:pPr>
-      <w:r>
-        <w:t>Referencing S</w:t>
-      </w:r>
-      <w:r>
-        <w:t>tack</w:t>
-      </w:r>
-      <w:r>
-        <w:t xml:space="preserve"> O</w:t>
-      </w:r>
-      <w:r>
-        <w:t>verflow, google and other sites to complete the Android Mobile App</w:t>
-      </w:r>
-    </w:p>
-    <w:p>
-      <w:pPr>
-        <w:spacing w:line="480" w:lineRule="auto"/>
-        <w:ind w:left="426"/>
-      </w:pPr>
     </w:p>
     <w:sectPr>
       <w:pgSz w:w="11900" w:h="16840"/>

</xml_diff>